<commit_message>
Feuille de temps ticket #1388
</commit_message>
<xml_diff>
--- a/rh-absence/tpl/feuille-temps-cadre.docx
+++ b/rh-absence/tpl/feuille-temps-cadre.docx
@@ -1,51 +1,56 @@
 
 <file path=word/document.xml><?xml version="1.0" encoding="utf-8"?>
-<w:document xmlns:o="urn:schemas-microsoft-com:office:office" xmlns:r="http://schemas.openxmlformats.org/officeDocument/2006/relationships" xmlns:v="urn:schemas-microsoft-com:vml" xmlns:w="http://schemas.openxmlformats.org/wordprocessingml/2006/main" xmlns:w10="urn:schemas-microsoft-com:office:word" xmlns:wp="http://schemas.openxmlformats.org/drawingml/2006/wordprocessingDrawing">
+<w:document xmlns:o="urn:schemas-microsoft-com:office:office" xmlns:r="http://schemas.openxmlformats.org/officeDocument/2006/relationships" xmlns:v="urn:schemas-microsoft-com:vml" xmlns:w="http://schemas.openxmlformats.org/wordprocessingml/2006/main" xmlns:w10="urn:schemas-microsoft-com:office:word" xmlns:wp="http://schemas.openxmlformats.org/drawingml/2006/wordprocessingDrawing" xmlns:wps="http://schemas.microsoft.com/office/word/2010/wordprocessingShape" xmlns:wpg="http://schemas.microsoft.com/office/word/2010/wordprocessingGroup" xmlns:mc="http://schemas.openxmlformats.org/markup-compatibility/2006" xmlns:wp14="http://schemas.microsoft.com/office/word/2010/wordprocessingDrawing" xmlns:w14="http://schemas.microsoft.com/office/word/2010/wordml" mc:Ignorable="w14 wp14">
   <w:body>
     <w:p>
       <w:pPr>
         <w:pStyle w:val="Corpsdetexte"/>
         <w:pBdr>
-          <w:top w:val="single" w:sz="4" w:space="1" w:color="000000"/>
-          <w:left w:val="single" w:sz="4" w:space="4" w:color="000000"/>
-          <w:bottom w:val="single" w:sz="4" w:space="1" w:color="000000"/>
-          <w:right w:val="single" w:sz="4" w:space="4" w:color="000000"/>
+          <w:top w:val="single" w:sz="4" w:space="1" w:color="000001"/>
+          <w:left w:val="single" w:sz="4" w:space="4" w:color="000001"/>
+          <w:bottom w:val="single" w:sz="4" w:space="1" w:color="000001"/>
+          <w:right w:val="single" w:sz="4" w:space="4" w:color="000001"/>
         </w:pBdr>
         <w:rPr>
+          <w:sz w:val="22"/>
+          <w:b/>
+          <w:sz w:val="22"/>
+          <w:b/>
+          <w:szCs w:val="22"/>
+          <w:bCs/>
+          <w:rFonts w:ascii="Arial" w:hAnsi="Arial" w:cs="Arial"/>
+        </w:rPr>
+      </w:pPr>
+      <w:r>
+        <w:rPr>
           <w:rFonts w:cs="Arial" w:ascii="Arial" w:hAnsi="Arial"/>
           <w:b/>
           <w:bCs/>
           <w:sz w:val="22"/>
           <w:szCs w:val="22"/>
         </w:rPr>
-      </w:pPr>
-      <w:r>
-        <w:rPr>
-          <w:rFonts w:cs="Arial" w:ascii="Arial" w:hAnsi="Arial"/>
-          <w:b/>
-          <w:bCs/>
-          <w:sz w:val="22"/>
-          <w:szCs w:val="22"/>
-        </w:rPr>
         <w:t>RELEVE MENSUEL</w:t>
       </w:r>
+      <w:r/>
     </w:p>
     <w:p>
       <w:pPr>
         <w:pStyle w:val="Corpsdetexte"/>
         <w:pBdr>
-          <w:top w:val="single" w:sz="4" w:space="1" w:color="000000"/>
-          <w:left w:val="single" w:sz="4" w:space="4" w:color="000000"/>
-          <w:bottom w:val="single" w:sz="4" w:space="1" w:color="000000"/>
-          <w:right w:val="single" w:sz="4" w:space="4" w:color="000000"/>
+          <w:top w:val="single" w:sz="4" w:space="1" w:color="000001"/>
+          <w:left w:val="single" w:sz="4" w:space="4" w:color="000001"/>
+          <w:bottom w:val="single" w:sz="4" w:space="1" w:color="000001"/>
+          <w:right w:val="single" w:sz="4" w:space="4" w:color="000001"/>
         </w:pBdr>
         <w:rPr>
-          <w:rFonts w:cs="Arial" w:ascii="Arial" w:hAnsi="Arial"/>
-          <w:b/>
-          <w:bCs/>
           <w:caps/>
           <w:sz w:val="22"/>
-          <w:szCs w:val="22"/>
+          <w:b/>
+          <w:sz w:val="22"/>
+          <w:b/>
+          <w:szCs w:val="22"/>
+          <w:bCs/>
+          <w:rFonts w:ascii="Arial" w:hAnsi="Arial" w:cs="Arial"/>
         </w:rPr>
       </w:pPr>
       <w:r>
@@ -69,74 +74,97 @@
         </w:rPr>
         <w:t xml:space="preserve">Travaillés </w:t>
       </w:r>
+      <w:r/>
     </w:p>
     <w:p>
       <w:pPr>
         <w:pStyle w:val="Normal"/>
         <w:pBdr>
-          <w:top w:val="single" w:sz="4" w:space="1" w:color="000000"/>
-          <w:left w:val="single" w:sz="4" w:space="4" w:color="000000"/>
-          <w:bottom w:val="single" w:sz="4" w:space="1" w:color="000000"/>
-          <w:right w:val="single" w:sz="4" w:space="4" w:color="000000"/>
+          <w:top w:val="single" w:sz="4" w:space="1" w:color="000001"/>
+          <w:left w:val="single" w:sz="4" w:space="4" w:color="000001"/>
+          <w:bottom w:val="single" w:sz="4" w:space="1" w:color="000001"/>
+          <w:right w:val="single" w:sz="4" w:space="4" w:color="000001"/>
         </w:pBdr>
         <w:jc w:val="center"/>
         <w:rPr>
+          <w:sz w:val="22"/>
+          <w:b/>
+          <w:sz w:val="22"/>
+          <w:b/>
+          <w:szCs w:val="22"/>
+          <w:bCs/>
+          <w:rFonts w:ascii="Arial" w:hAnsi="Arial" w:cs="Arial"/>
+        </w:rPr>
+      </w:pPr>
+      <w:r>
+        <w:rPr>
           <w:rFonts w:cs="Arial" w:ascii="Arial" w:hAnsi="Arial"/>
           <w:b/>
           <w:bCs/>
           <w:sz w:val="22"/>
           <w:szCs w:val="22"/>
         </w:rPr>
-      </w:pPr>
-      <w:r>
-        <w:rPr>
-          <w:rFonts w:cs="Arial" w:ascii="Arial" w:hAnsi="Arial"/>
-          <w:b/>
-          <w:bCs/>
-          <w:sz w:val="22"/>
-          <w:szCs w:val="22"/>
-        </w:rPr>
         <w:t>ET LA PRISE DES JOURS DE REPOS</w:t>
       </w:r>
+      <w:r/>
     </w:p>
     <w:p>
       <w:pPr>
         <w:pStyle w:val="Normal"/>
         <w:pBdr>
-          <w:top w:val="single" w:sz="4" w:space="1" w:color="000000"/>
-          <w:left w:val="single" w:sz="4" w:space="4" w:color="000000"/>
-          <w:bottom w:val="single" w:sz="4" w:space="1" w:color="000000"/>
-          <w:right w:val="single" w:sz="4" w:space="4" w:color="000000"/>
+          <w:top w:val="single" w:sz="4" w:space="1" w:color="000001"/>
+          <w:left w:val="single" w:sz="4" w:space="4" w:color="000001"/>
+          <w:bottom w:val="single" w:sz="4" w:space="1" w:color="000001"/>
+          <w:right w:val="single" w:sz="4" w:space="4" w:color="000001"/>
         </w:pBdr>
         <w:jc w:val="center"/>
         <w:rPr>
+          <w:sz w:val="12"/>
+          <w:b/>
+          <w:sz w:val="12"/>
+          <w:b/>
+          <w:szCs w:val="22"/>
+          <w:bCs/>
+          <w:rFonts w:ascii="Arial" w:hAnsi="Arial" w:eastAsia="Times New Roman" w:cs="Arial"/>
+          <w:color w:val="00000A"/>
+          <w:lang w:val="fr-FR" w:eastAsia="zh-CN" w:bidi="ar-SA"/>
+        </w:rPr>
+      </w:pPr>
+      <w:r>
+        <w:rPr>
           <w:rFonts w:cs="Arial" w:ascii="Arial" w:hAnsi="Arial"/>
           <w:b/>
           <w:bCs/>
           <w:sz w:val="12"/>
           <w:szCs w:val="22"/>
         </w:rPr>
-      </w:pPr>
-      <w:r>
-        <w:rPr>
-          <w:rFonts w:cs="Arial" w:ascii="Arial" w:hAnsi="Arial"/>
-          <w:b/>
-          <w:bCs/>
-          <w:sz w:val="12"/>
-          <w:szCs w:val="22"/>
-        </w:rPr>
-      </w:r>
+      </w:r>
+      <w:r/>
     </w:p>
     <w:p>
       <w:pPr>
         <w:pStyle w:val="Normal"/>
         <w:pBdr>
-          <w:top w:val="single" w:sz="4" w:space="1" w:color="000000"/>
-          <w:left w:val="single" w:sz="4" w:space="4" w:color="000000"/>
-          <w:bottom w:val="single" w:sz="4" w:space="1" w:color="000000"/>
-          <w:right w:val="single" w:sz="4" w:space="4" w:color="000000"/>
+          <w:top w:val="single" w:sz="4" w:space="1" w:color="000001"/>
+          <w:left w:val="single" w:sz="4" w:space="4" w:color="000001"/>
+          <w:bottom w:val="single" w:sz="4" w:space="1" w:color="000001"/>
+          <w:right w:val="single" w:sz="4" w:space="4" w:color="000001"/>
         </w:pBdr>
         <w:jc w:val="center"/>
+        <w:rPr>
+          <w:sz w:val="22"/>
+          <w:i/>
+          <w:b/>
+          <w:sz w:val="22"/>
+          <w:i/>
+          <w:b/>
+          <w:szCs w:val="22"/>
+          <w:iCs/>
+          <w:bCs/>
+          <w:rFonts w:ascii="Arial" w:hAnsi="Arial" w:cs="Arial"/>
+        </w:rPr>
+      </w:pPr>
+      <w:r>
         <w:rPr>
           <w:rFonts w:cs="Arial" w:ascii="Arial" w:hAnsi="Arial"/>
           <w:b/>
@@ -146,30 +174,36 @@
           <w:sz w:val="22"/>
           <w:szCs w:val="22"/>
         </w:rPr>
-      </w:pPr>
-      <w:r>
-        <w:rPr>
-          <w:rFonts w:cs="Arial" w:ascii="Arial" w:hAnsi="Arial"/>
-          <w:b/>
-          <w:bCs/>
-          <w:i/>
-          <w:iCs/>
-          <w:sz w:val="22"/>
-          <w:szCs w:val="22"/>
-        </w:rPr>
         <w:t>Salariés cadres en forfait jours</w:t>
       </w:r>
+      <w:r/>
     </w:p>
     <w:p>
       <w:pPr>
         <w:pStyle w:val="Normal"/>
         <w:pBdr>
-          <w:top w:val="single" w:sz="4" w:space="1" w:color="000000"/>
-          <w:left w:val="single" w:sz="4" w:space="4" w:color="000000"/>
-          <w:bottom w:val="single" w:sz="4" w:space="1" w:color="000000"/>
-          <w:right w:val="single" w:sz="4" w:space="4" w:color="000000"/>
+          <w:top w:val="single" w:sz="4" w:space="1" w:color="000001"/>
+          <w:left w:val="single" w:sz="4" w:space="4" w:color="000001"/>
+          <w:bottom w:val="single" w:sz="4" w:space="1" w:color="000001"/>
+          <w:right w:val="single" w:sz="4" w:space="4" w:color="000001"/>
         </w:pBdr>
         <w:jc w:val="center"/>
+        <w:rPr>
+          <w:sz w:val="8"/>
+          <w:i/>
+          <w:b/>
+          <w:sz w:val="8"/>
+          <w:i/>
+          <w:b/>
+          <w:szCs w:val="22"/>
+          <w:iCs/>
+          <w:bCs/>
+          <w:rFonts w:ascii="Arial" w:hAnsi="Arial" w:eastAsia="Times New Roman" w:cs="Arial"/>
+          <w:color w:val="00000A"/>
+          <w:lang w:val="fr-FR" w:eastAsia="zh-CN" w:bidi="ar-SA"/>
+        </w:rPr>
+      </w:pPr>
+      <w:r>
         <w:rPr>
           <w:rFonts w:cs="Arial" w:ascii="Arial" w:hAnsi="Arial"/>
           <w:b/>
@@ -179,18 +213,8 @@
           <w:sz w:val="8"/>
           <w:szCs w:val="22"/>
         </w:rPr>
-      </w:pPr>
-      <w:r>
-        <w:rPr>
-          <w:rFonts w:cs="Arial" w:ascii="Arial" w:hAnsi="Arial"/>
-          <w:b/>
-          <w:bCs/>
-          <w:i/>
-          <w:iCs/>
-          <w:sz w:val="8"/>
-          <w:szCs w:val="22"/>
-        </w:rPr>
-      </w:r>
+      </w:r>
+      <w:r/>
     </w:p>
     <w:p>
       <w:pPr>
@@ -200,12 +224,16 @@
           <w:numId w:val="1"/>
         </w:numPr>
         <w:rPr>
-          <w:rFonts w:cs="Arial" w:ascii="Arial" w:hAnsi="Arial"/>
-          <w:b/>
-          <w:bCs/>
           <w:outline w:val="false"/>
           <w:sz w:val="14"/>
-          <w:szCs w:val="22"/>
+          <w:b/>
+          <w:sz w:val="14"/>
+          <w:b/>
+          <w:szCs w:val="22"/>
+          <w:bCs/>
+          <w:rFonts w:ascii="Arial" w:hAnsi="Arial" w:eastAsia="Times New Roman" w:cs="Arial"/>
+          <w:color w:val="00000A"/>
+          <w:lang w:val="fr-FR" w:eastAsia="zh-CN" w:bidi="ar-SA"/>
         </w:rPr>
       </w:pPr>
       <w:r>
@@ -218,14 +246,16 @@
           <w:szCs w:val="22"/>
         </w:rPr>
       </w:r>
+      <w:r/>
     </w:p>
     <w:p>
       <w:pPr>
         <w:pStyle w:val="Normal"/>
         <w:rPr>
-          <w:rFonts w:ascii="Arial" w:hAnsi="Arial"/>
+          <w:sz w:val="18"/>
           <w:sz w:val="18"/>
           <w:szCs w:val="18"/>
+          <w:rFonts w:ascii="Arial" w:hAnsi="Arial"/>
         </w:rPr>
       </w:pPr>
       <w:r>
@@ -240,68 +270,70 @@
         <w:tab/>
         <w:t>Mois concerné (MM/AAAA) : [tpl.dateMY]</w:t>
       </w:r>
+      <w:r/>
     </w:p>
     <w:p>
       <w:pPr>
         <w:pStyle w:val="Normal"/>
+        <w:rPr>
+          <w:sz w:val="21"/>
+          <w:sz w:val="21"/>
+          <w:szCs w:val="21"/>
+          <w:rFonts w:ascii="Arial" w:hAnsi="Arial" w:eastAsia="Times New Roman" w:cs="Arial"/>
+          <w:color w:val="00000A"/>
+          <w:lang w:val="fr-FR" w:eastAsia="zh-CN" w:bidi="ar-SA"/>
+        </w:rPr>
+      </w:pPr>
+      <w:r>
         <w:rPr>
           <w:rFonts w:cs="Arial" w:ascii="Arial" w:hAnsi="Arial"/>
           <w:sz w:val="21"/>
           <w:szCs w:val="21"/>
         </w:rPr>
-      </w:pPr>
-      <w:r>
-        <w:rPr>
-          <w:rFonts w:cs="Arial" w:ascii="Arial" w:hAnsi="Arial"/>
-          <w:sz w:val="21"/>
-          <w:szCs w:val="21"/>
-        </w:rPr>
-      </w:r>
+      </w:r>
+      <w:r/>
     </w:p>
     <w:tbl>
       <w:tblPr>
+        <w:tblW w:w="7326" w:type="dxa"/>
         <w:jc w:val="center"/>
         <w:tblInd w:w="0" w:type="dxa"/>
         <w:tblBorders>
-          <w:top w:val="single" w:sz="4" w:space="0" w:color="000000"/>
-          <w:left w:val="single" w:sz="4" w:space="0" w:color="000000"/>
-          <w:bottom w:val="single" w:sz="4" w:space="0" w:color="000000"/>
-          <w:insideH w:val="single" w:sz="4" w:space="0" w:color="000000"/>
-          <w:right w:val="nil"/>
-          <w:insideV w:val="nil"/>
+          <w:top w:val="single" w:sz="4" w:space="0" w:color="000001"/>
+          <w:left w:val="single" w:sz="4" w:space="0" w:color="000001"/>
+          <w:bottom w:val="single" w:sz="4" w:space="0" w:color="000001"/>
+          <w:insideH w:val="single" w:sz="4" w:space="0" w:color="000001"/>
         </w:tblBorders>
         <w:tblCellMar>
           <w:top w:w="0" w:type="dxa"/>
-          <w:left w:w="103" w:type="dxa"/>
+          <w:left w:w="98" w:type="dxa"/>
           <w:bottom w:w="0" w:type="dxa"/>
           <w:right w:w="108" w:type="dxa"/>
         </w:tblCellMar>
       </w:tblPr>
       <w:tblGrid>
-        <w:gridCol w:w="450"/>
+        <w:gridCol w:w="449"/>
         <w:gridCol w:w="2610"/>
-        <w:gridCol w:w="2040"/>
+        <w:gridCol w:w="1"/>
+        <w:gridCol w:w="2038"/>
+        <w:gridCol w:w="1"/>
         <w:gridCol w:w="2226"/>
       </w:tblGrid>
       <w:tr>
-        <w:trPr>
-          <w:cantSplit w:val="false"/>
-        </w:trPr>
+        <w:trPr/>
         <w:tc>
           <w:tcPr>
             <w:tcW w:w="3060" w:type="dxa"/>
-            <w:gridSpan w:val="2"/>
+            <w:gridSpan w:val="3"/>
             <w:tcBorders>
-              <w:top w:val="single" w:sz="4" w:space="0" w:color="000000"/>
-              <w:left w:val="single" w:sz="4" w:space="0" w:color="000000"/>
-              <w:bottom w:val="single" w:sz="4" w:space="0" w:color="000000"/>
-              <w:insideH w:val="single" w:sz="4" w:space="0" w:color="000000"/>
-              <w:right w:val="nil"/>
-              <w:insideV w:val="nil"/>
+              <w:top w:val="single" w:sz="4" w:space="0" w:color="000001"/>
+              <w:left w:val="single" w:sz="4" w:space="0" w:color="000001"/>
+              <w:bottom w:val="single" w:sz="4" w:space="0" w:color="000001"/>
+              <w:insideH w:val="single" w:sz="4" w:space="0" w:color="000001"/>
             </w:tcBorders>
             <w:shd w:fill="auto" w:val="clear"/>
             <w:tcMar>
-              <w:left w:w="103" w:type="dxa"/>
+              <w:left w:w="98" w:type="dxa"/>
             </w:tcMar>
           </w:tcPr>
           <w:p>
@@ -309,37 +341,39 @@
               <w:pStyle w:val="Normal"/>
               <w:jc w:val="center"/>
               <w:rPr>
+                <w:sz w:val="18"/>
+                <w:b/>
+                <w:sz w:val="18"/>
+                <w:b/>
+                <w:szCs w:val="18"/>
+                <w:rFonts w:ascii="Arial" w:hAnsi="Arial" w:cs="Arial"/>
+              </w:rPr>
+            </w:pPr>
+            <w:r>
+              <w:rPr>
                 <w:rFonts w:cs="Arial" w:ascii="Arial" w:hAnsi="Arial"/>
                 <w:b/>
                 <w:sz w:val="18"/>
                 <w:szCs w:val="18"/>
               </w:rPr>
-            </w:pPr>
-            <w:r>
-              <w:rPr>
-                <w:rFonts w:cs="Arial" w:ascii="Arial" w:hAnsi="Arial"/>
-                <w:b/>
-                <w:sz w:val="18"/>
-                <w:szCs w:val="18"/>
-              </w:rPr>
               <w:t>Date</w:t>
             </w:r>
+            <w:r/>
           </w:p>
         </w:tc>
         <w:tc>
           <w:tcPr>
-            <w:tcW w:w="2040" w:type="dxa"/>
+            <w:tcW w:w="2039" w:type="dxa"/>
+            <w:gridSpan w:val="2"/>
             <w:tcBorders>
-              <w:top w:val="single" w:sz="4" w:space="0" w:color="000000"/>
-              <w:left w:val="single" w:sz="4" w:space="0" w:color="000000"/>
-              <w:bottom w:val="single" w:sz="4" w:space="0" w:color="000000"/>
-              <w:insideH w:val="single" w:sz="4" w:space="0" w:color="000000"/>
-              <w:right w:val="nil"/>
-              <w:insideV w:val="nil"/>
+              <w:top w:val="single" w:sz="4" w:space="0" w:color="000001"/>
+              <w:left w:val="single" w:sz="4" w:space="0" w:color="000001"/>
+              <w:bottom w:val="single" w:sz="4" w:space="0" w:color="000001"/>
+              <w:insideH w:val="single" w:sz="4" w:space="0" w:color="000001"/>
             </w:tcBorders>
             <w:shd w:fill="auto" w:val="clear"/>
             <w:tcMar>
-              <w:left w:w="103" w:type="dxa"/>
+              <w:left w:w="98" w:type="dxa"/>
             </w:tcMar>
           </w:tcPr>
           <w:p>
@@ -347,37 +381,40 @@
               <w:pStyle w:val="Normal"/>
               <w:jc w:val="center"/>
               <w:rPr>
+                <w:sz w:val="18"/>
+                <w:b/>
+                <w:sz w:val="18"/>
+                <w:b/>
+                <w:szCs w:val="18"/>
+                <w:rFonts w:ascii="Arial" w:hAnsi="Arial" w:cs="Arial"/>
+              </w:rPr>
+            </w:pPr>
+            <w:r>
+              <w:rPr>
                 <w:rFonts w:cs="Arial" w:ascii="Arial" w:hAnsi="Arial"/>
                 <w:b/>
                 <w:sz w:val="18"/>
                 <w:szCs w:val="18"/>
               </w:rPr>
-            </w:pPr>
-            <w:r>
-              <w:rPr>
-                <w:rFonts w:cs="Arial" w:ascii="Arial" w:hAnsi="Arial"/>
-                <w:b/>
-                <w:sz w:val="18"/>
-                <w:szCs w:val="18"/>
-              </w:rPr>
               <w:t>Jour travaillé</w:t>
             </w:r>
+            <w:r/>
           </w:p>
         </w:tc>
         <w:tc>
           <w:tcPr>
             <w:tcW w:w="2226" w:type="dxa"/>
             <w:tcBorders>
-              <w:top w:val="single" w:sz="4" w:space="0" w:color="000000"/>
-              <w:left w:val="single" w:sz="4" w:space="0" w:color="000000"/>
-              <w:bottom w:val="single" w:sz="4" w:space="0" w:color="000000"/>
-              <w:insideH w:val="single" w:sz="4" w:space="0" w:color="000000"/>
-              <w:right w:val="single" w:sz="4" w:space="0" w:color="000000"/>
-              <w:insideV w:val="single" w:sz="4" w:space="0" w:color="000000"/>
+              <w:top w:val="single" w:sz="4" w:space="0" w:color="000001"/>
+              <w:left w:val="single" w:sz="4" w:space="0" w:color="000001"/>
+              <w:bottom w:val="single" w:sz="4" w:space="0" w:color="000001"/>
+              <w:right w:val="single" w:sz="4" w:space="0" w:color="000001"/>
+              <w:insideH w:val="single" w:sz="4" w:space="0" w:color="000001"/>
+              <w:insideV w:val="single" w:sz="4" w:space="0" w:color="000001"/>
             </w:tcBorders>
             <w:shd w:fill="auto" w:val="clear"/>
             <w:tcMar>
-              <w:left w:w="103" w:type="dxa"/>
+              <w:left w:w="98" w:type="dxa"/>
             </w:tcMar>
           </w:tcPr>
           <w:p>
@@ -385,52 +422,53 @@
               <w:pStyle w:val="Normal"/>
               <w:jc w:val="center"/>
               <w:rPr>
+                <w:sz w:val="18"/>
+                <w:b/>
+                <w:sz w:val="18"/>
+                <w:b/>
+                <w:szCs w:val="18"/>
+                <w:rFonts w:ascii="Arial" w:hAnsi="Arial" w:cs="Arial"/>
+              </w:rPr>
+            </w:pPr>
+            <w:r>
+              <w:rPr>
                 <w:rFonts w:cs="Arial" w:ascii="Arial" w:hAnsi="Arial"/>
                 <w:b/>
                 <w:sz w:val="18"/>
                 <w:szCs w:val="18"/>
               </w:rPr>
-            </w:pPr>
-            <w:r>
-              <w:rPr>
-                <w:rFonts w:cs="Arial" w:ascii="Arial" w:hAnsi="Arial"/>
-                <w:b/>
-                <w:sz w:val="18"/>
-                <w:szCs w:val="18"/>
-              </w:rPr>
               <w:t>Jour de repos</w:t>
             </w:r>
+            <w:r/>
           </w:p>
         </w:tc>
       </w:tr>
       <w:tr>
         <w:trPr>
           <w:trHeight w:val="227" w:hRule="atLeast"/>
-          <w:cantSplit w:val="false"/>
         </w:trPr>
         <w:tc>
           <w:tcPr>
-            <w:tcW w:w="450" w:type="dxa"/>
+            <w:tcW w:w="449" w:type="dxa"/>
             <w:tcBorders>
-              <w:top w:val="single" w:sz="4" w:space="0" w:color="000000"/>
-              <w:left w:val="single" w:sz="4" w:space="0" w:color="000000"/>
-              <w:bottom w:val="single" w:sz="4" w:space="0" w:color="000000"/>
-              <w:insideH w:val="single" w:sz="4" w:space="0" w:color="000000"/>
-              <w:right w:val="nil"/>
-              <w:insideV w:val="nil"/>
+              <w:top w:val="single" w:sz="4" w:space="0" w:color="000001"/>
+              <w:left w:val="single" w:sz="4" w:space="0" w:color="000001"/>
+              <w:bottom w:val="single" w:sz="4" w:space="0" w:color="000001"/>
+              <w:insideH w:val="single" w:sz="4" w:space="0" w:color="000001"/>
             </w:tcBorders>
             <w:shd w:fill="auto" w:val="clear"/>
             <w:tcMar>
-              <w:left w:w="103" w:type="dxa"/>
+              <w:left w:w="98" w:type="dxa"/>
             </w:tcMar>
           </w:tcPr>
           <w:p>
             <w:pPr>
               <w:pStyle w:val="Normal"/>
               <w:rPr>
+                <w:sz w:val="18"/>
+                <w:sz w:val="18"/>
+                <w:szCs w:val="18"/>
                 <w:rFonts w:ascii="Arial" w:hAnsi="Arial"/>
-                <w:sz w:val="18"/>
-                <w:szCs w:val="18"/>
               </w:rPr>
             </w:pPr>
             <w:r>
@@ -441,31 +479,31 @@
               </w:rPr>
               <w:t>[ligne.#]</w:t>
             </w:r>
+            <w:r/>
           </w:p>
         </w:tc>
         <w:tc>
           <w:tcPr>
             <w:tcW w:w="2610" w:type="dxa"/>
             <w:tcBorders>
-              <w:top w:val="single" w:sz="4" w:space="0" w:color="000000"/>
-              <w:left w:val="single" w:sz="4" w:space="0" w:color="000000"/>
-              <w:bottom w:val="single" w:sz="4" w:space="0" w:color="000000"/>
-              <w:insideH w:val="single" w:sz="4" w:space="0" w:color="000000"/>
-              <w:right w:val="nil"/>
-              <w:insideV w:val="nil"/>
+              <w:top w:val="single" w:sz="4" w:space="0" w:color="000001"/>
+              <w:left w:val="single" w:sz="4" w:space="0" w:color="000001"/>
+              <w:bottom w:val="single" w:sz="4" w:space="0" w:color="000001"/>
+              <w:insideH w:val="single" w:sz="4" w:space="0" w:color="000001"/>
             </w:tcBorders>
             <w:shd w:fill="auto" w:val="clear"/>
             <w:tcMar>
-              <w:left w:w="103" w:type="dxa"/>
+              <w:left w:w="98" w:type="dxa"/>
             </w:tcMar>
           </w:tcPr>
           <w:p>
             <w:pPr>
               <w:pStyle w:val="Normal"/>
               <w:rPr>
+                <w:sz w:val="18"/>
+                <w:sz w:val="18"/>
+                <w:szCs w:val="18"/>
                 <w:rFonts w:ascii="Arial" w:hAnsi="Arial"/>
-                <w:sz w:val="18"/>
-                <w:szCs w:val="18"/>
               </w:rPr>
             </w:pPr>
             <w:r>
@@ -476,22 +514,22 @@
               </w:rPr>
               <w:t>[ligne.date;block=tbs:row]</w:t>
             </w:r>
+            <w:r/>
           </w:p>
         </w:tc>
         <w:tc>
           <w:tcPr>
-            <w:tcW w:w="2040" w:type="dxa"/>
+            <w:tcW w:w="2039" w:type="dxa"/>
+            <w:gridSpan w:val="2"/>
             <w:tcBorders>
-              <w:top w:val="single" w:sz="4" w:space="0" w:color="000000"/>
-              <w:left w:val="single" w:sz="4" w:space="0" w:color="000000"/>
-              <w:bottom w:val="single" w:sz="4" w:space="0" w:color="000000"/>
-              <w:insideH w:val="single" w:sz="4" w:space="0" w:color="000000"/>
-              <w:right w:val="nil"/>
-              <w:insideV w:val="nil"/>
+              <w:top w:val="single" w:sz="4" w:space="0" w:color="000001"/>
+              <w:left w:val="single" w:sz="4" w:space="0" w:color="000001"/>
+              <w:bottom w:val="single" w:sz="4" w:space="0" w:color="000001"/>
+              <w:insideH w:val="single" w:sz="4" w:space="0" w:color="000001"/>
             </w:tcBorders>
             <w:shd w:fill="auto" w:val="clear"/>
             <w:tcMar>
-              <w:left w:w="103" w:type="dxa"/>
+              <w:left w:w="98" w:type="dxa"/>
             </w:tcMar>
           </w:tcPr>
           <w:p>
@@ -499,9 +537,10 @@
               <w:pStyle w:val="Normal"/>
               <w:jc w:val="right"/>
               <w:rPr>
+                <w:sz w:val="18"/>
+                <w:sz w:val="18"/>
+                <w:szCs w:val="18"/>
                 <w:rFonts w:ascii="Arial" w:hAnsi="Arial"/>
-                <w:sz w:val="18"/>
-                <w:szCs w:val="18"/>
               </w:rPr>
             </w:pPr>
             <w:r>
@@ -512,31 +551,34 @@
               </w:rPr>
               <w:t>[ligne.nb_heure_presence]</w:t>
             </w:r>
+            <w:r/>
           </w:p>
         </w:tc>
         <w:tc>
           <w:tcPr>
-            <w:tcW w:w="2226" w:type="dxa"/>
+            <w:tcW w:w="2227" w:type="dxa"/>
+            <w:gridSpan w:val="2"/>
             <w:tcBorders>
-              <w:top w:val="single" w:sz="4" w:space="0" w:color="000000"/>
-              <w:left w:val="single" w:sz="4" w:space="0" w:color="000000"/>
-              <w:bottom w:val="single" w:sz="4" w:space="0" w:color="000000"/>
-              <w:insideH w:val="single" w:sz="4" w:space="0" w:color="000000"/>
-              <w:right w:val="single" w:sz="4" w:space="0" w:color="000000"/>
-              <w:insideV w:val="single" w:sz="4" w:space="0" w:color="000000"/>
+              <w:top w:val="single" w:sz="4" w:space="0" w:color="000001"/>
+              <w:left w:val="single" w:sz="4" w:space="0" w:color="000001"/>
+              <w:bottom w:val="single" w:sz="4" w:space="0" w:color="000001"/>
+              <w:right w:val="single" w:sz="4" w:space="0" w:color="000001"/>
+              <w:insideH w:val="single" w:sz="4" w:space="0" w:color="000001"/>
+              <w:insideV w:val="single" w:sz="4" w:space="0" w:color="000001"/>
             </w:tcBorders>
             <w:shd w:fill="auto" w:val="clear"/>
             <w:tcMar>
-              <w:left w:w="103" w:type="dxa"/>
+              <w:left w:w="98" w:type="dxa"/>
             </w:tcMar>
           </w:tcPr>
           <w:p>
             <w:pPr>
               <w:pStyle w:val="Normal"/>
               <w:rPr>
+                <w:sz w:val="18"/>
+                <w:sz w:val="18"/>
+                <w:szCs w:val="18"/>
                 <w:rFonts w:ascii="Arial" w:hAnsi="Arial"/>
-                <w:sz w:val="18"/>
-                <w:szCs w:val="18"/>
               </w:rPr>
             </w:pPr>
             <w:r>
@@ -547,6 +589,7 @@
               </w:rPr>
               <w:t>[ligne.raison]</w:t>
             </w:r>
+            <w:r/>
           </w:p>
         </w:tc>
       </w:tr>
@@ -555,28 +598,58 @@
       <w:pPr>
         <w:pStyle w:val="Normal"/>
         <w:rPr>
+          <w:sz w:val="18"/>
+          <w:sz w:val="18"/>
+          <w:szCs w:val="18"/>
+          <w:rFonts w:ascii="Arial" w:hAnsi="Arial" w:eastAsia="Times New Roman" w:cs="Arial"/>
+          <w:color w:val="00000A"/>
+          <w:lang w:val="fr-FR" w:eastAsia="zh-CN" w:bidi="ar-SA"/>
+        </w:rPr>
+      </w:pPr>
+      <w:r>
+        <w:rPr>
           <w:rFonts w:cs="Arial" w:ascii="Arial" w:hAnsi="Arial"/>
           <w:sz w:val="18"/>
           <w:szCs w:val="18"/>
         </w:rPr>
-      </w:pPr>
-      <w:r>
-        <w:rPr>
-          <w:rFonts w:cs="Arial" w:ascii="Arial" w:hAnsi="Arial"/>
-          <w:sz w:val="18"/>
-          <w:szCs w:val="18"/>
-        </w:rPr>
-      </w:r>
+      </w:r>
+      <w:r/>
     </w:p>
     <w:p>
       <w:pPr>
         <w:pStyle w:val="Normal"/>
         <w:jc w:val="both"/>
         <w:rPr>
+          <w:sz w:val="20"/>
+          <w:sz w:val="20"/>
+          <w:szCs w:val="22"/>
+          <w:rFonts w:ascii="Arial" w:hAnsi="Arial" w:eastAsia="Times New Roman" w:cs="Arial"/>
+          <w:color w:val="00000A"/>
+          <w:lang w:val="fr-FR" w:eastAsia="zh-CN" w:bidi="ar-SA"/>
+        </w:rPr>
+      </w:pPr>
+      <w:r>
+        <w:rPr>
           <w:rFonts w:cs="Arial" w:ascii="Arial" w:hAnsi="Arial"/>
           <w:sz w:val="20"/>
           <w:szCs w:val="22"/>
         </w:rPr>
+        <w:t>NB : Dans le cas où vous ne validez pas votre relevé mensuel M avant M+10 jours maxi., cela signifie que vous êtes tout à fait d’accord sur les éléments indiqués sur le relevé. Une fois le délai passé, sa validation se fera de manière automatique.</w:t>
+      </w:r>
+      <w:r/>
+    </w:p>
+    <w:p>
+      <w:pPr>
+        <w:pStyle w:val="Normal"/>
+        <w:jc w:val="both"/>
+        <w:rPr>
+          <w:sz w:val="20"/>
+          <w:sz w:val="20"/>
+          <w:szCs w:val="22"/>
+          <w:rFonts w:ascii="Arial" w:hAnsi="Arial" w:eastAsia="Times New Roman" w:cs="Arial"/>
+          <w:color w:val="00000A"/>
+          <w:lang w:val="fr-FR" w:eastAsia="zh-CN" w:bidi="ar-SA"/>
+        </w:rPr>
       </w:pPr>
       <w:r>
         <w:rPr>
@@ -584,198 +657,41 @@
           <w:sz w:val="20"/>
           <w:szCs w:val="22"/>
         </w:rPr>
-        <w:t>Éventuellement</w:t>
-      </w:r>
+      </w:r>
+      <w:r/>
+    </w:p>
+    <w:p>
+      <w:pPr>
+        <w:pStyle w:val="Normal"/>
+        <w:jc w:val="both"/>
+      </w:pPr>
       <w:r>
         <w:rPr>
           <w:rFonts w:cs="Arial" w:ascii="Arial" w:hAnsi="Arial"/>
           <w:sz w:val="20"/>
           <w:szCs w:val="22"/>
         </w:rPr>
-        <w:t> :</w:t>
-      </w:r>
-    </w:p>
-    <w:p>
-      <w:pPr>
-        <w:pStyle w:val="Normal"/>
-        <w:jc w:val="both"/>
-        <w:rPr>
-          <w:rFonts w:cs="Arial" w:ascii="Arial" w:hAnsi="Arial"/>
-          <w:sz w:val="20"/>
-          <w:szCs w:val="22"/>
-        </w:rPr>
-      </w:pPr>
-      <w:r>
-        <w:rPr>
-          <w:rFonts w:cs="Arial" w:ascii="Arial" w:hAnsi="Arial"/>
-          <w:sz w:val="20"/>
-          <w:szCs w:val="22"/>
-        </w:rPr>
-      </w:r>
-    </w:p>
-    <w:p>
-      <w:pPr>
-        <w:pStyle w:val="Normal"/>
-        <w:jc w:val="both"/>
-        <w:rPr>
-          <w:rFonts w:cs="Arial" w:ascii="Arial" w:hAnsi="Arial"/>
-          <w:sz w:val="20"/>
-          <w:szCs w:val="22"/>
-        </w:rPr>
-      </w:pPr>
-      <w:r>
-        <w:rPr>
-          <w:rFonts w:cs="Arial" w:ascii="Arial" w:hAnsi="Arial"/>
-          <w:sz w:val="20"/>
-          <w:szCs w:val="22"/>
-        </w:rPr>
-        <w:t xml:space="preserve">SOIT Observations éventuelle relative à l’application du forfait </w:t>
-      </w:r>
-    </w:p>
-    <w:p>
-      <w:pPr>
-        <w:pStyle w:val="Normal"/>
-        <w:jc w:val="both"/>
-        <w:rPr>
-          <w:rFonts w:cs="Arial" w:ascii="Arial" w:hAnsi="Arial"/>
-          <w:sz w:val="20"/>
-          <w:szCs w:val="22"/>
-        </w:rPr>
-      </w:pPr>
-      <w:r>
-        <w:rPr>
-          <w:rFonts w:cs="Arial" w:ascii="Arial" w:hAnsi="Arial"/>
-          <w:sz w:val="20"/>
-          <w:szCs w:val="22"/>
-        </w:rPr>
-      </w:r>
-    </w:p>
-    <w:p>
-      <w:pPr>
-        <w:pStyle w:val="Normal"/>
-        <w:jc w:val="both"/>
-        <w:rPr>
-          <w:rFonts w:cs="Arial" w:ascii="Arial" w:hAnsi="Arial"/>
-          <w:sz w:val="20"/>
-          <w:szCs w:val="22"/>
-        </w:rPr>
-      </w:pPr>
-      <w:r>
-        <w:rPr>
-          <w:rFonts w:cs="Arial" w:ascii="Arial" w:hAnsi="Arial"/>
-          <w:sz w:val="20"/>
-          <w:szCs w:val="22"/>
-        </w:rPr>
-        <w:t>SOIT Je déclare avoir respecté ce mois-ci l’amplitude maximale de travail, les temps minimaux de repos quotidien et hebdomadaire prévus par la loi et les dispositions conventionnelles applicables.</w:t>
-      </w:r>
-    </w:p>
-    <w:p>
-      <w:pPr>
-        <w:pStyle w:val="Normal"/>
-        <w:jc w:val="both"/>
-        <w:rPr>
-          <w:rFonts w:cs="Arial" w:ascii="Arial" w:hAnsi="Arial"/>
-          <w:sz w:val="20"/>
-          <w:szCs w:val="22"/>
-        </w:rPr>
-      </w:pPr>
-      <w:r>
-        <w:rPr>
-          <w:rFonts w:cs="Arial" w:ascii="Arial" w:hAnsi="Arial"/>
-          <w:sz w:val="20"/>
-          <w:szCs w:val="22"/>
-        </w:rPr>
-      </w:r>
+        <w:t>Fiche mensuelle validée par M. [tpl.username]</w:t>
+      </w:r>
+      <w:r/>
     </w:p>
     <w:p>
       <w:pPr>
         <w:pStyle w:val="Normal"/>
         <w:jc w:val="right"/>
         <w:rPr>
-          <w:rFonts w:ascii="Arial" w:hAnsi="Arial"/>
-          <w:sz w:val="18"/>
-          <w:szCs w:val="18"/>
-        </w:rPr>
-      </w:pPr>
-      <w:r>
-        <w:rPr>
-          <w:rFonts w:ascii="Arial" w:hAnsi="Arial"/>
-          <w:sz w:val="18"/>
-          <w:szCs w:val="18"/>
-        </w:rPr>
-        <w:t>A [tpl.v</w:t>
-      </w:r>
-      <w:r>
-        <w:rPr>
-          <w:rFonts w:ascii="Arial" w:hAnsi="Arial"/>
-          <w:sz w:val="18"/>
-          <w:szCs w:val="18"/>
-        </w:rPr>
-        <w:t>ille</w:t>
-      </w:r>
-      <w:r>
-        <w:rPr>
-          <w:rFonts w:ascii="Arial" w:hAnsi="Arial"/>
-          <w:sz w:val="18"/>
-          <w:szCs w:val="18"/>
-        </w:rPr>
-        <w:t>], le [tpl.date]</w:t>
-      </w:r>
-    </w:p>
-    <w:p>
-      <w:pPr>
-        <w:pStyle w:val="Normal"/>
-        <w:jc w:val="right"/>
-        <w:rPr>
-          <w:rFonts w:ascii="Arial" w:hAnsi="Arial"/>
-          <w:sz w:val="18"/>
-          <w:szCs w:val="18"/>
-        </w:rPr>
-      </w:pPr>
-      <w:r>
-        <w:rPr>
-          <w:rFonts w:ascii="Arial" w:hAnsi="Arial"/>
-          <w:sz w:val="18"/>
-          <w:szCs w:val="18"/>
-        </w:rPr>
-      </w:r>
-    </w:p>
-    <w:p>
-      <w:pPr>
-        <w:pStyle w:val="Normal"/>
-        <w:jc w:val="right"/>
-        <w:rPr>
-          <w:rFonts w:ascii="Arial" w:hAnsi="Arial"/>
-          <w:sz w:val="18"/>
-          <w:szCs w:val="18"/>
-        </w:rPr>
-      </w:pPr>
-      <w:r>
-        <w:rPr>
-          <w:rFonts w:ascii="Arial" w:hAnsi="Arial"/>
-          <w:sz w:val="18"/>
-          <w:szCs w:val="18"/>
-        </w:rPr>
-        <w:t>Signature [tpl.username]</w:t>
-      </w:r>
-    </w:p>
-    <w:p>
-      <w:pPr>
-        <w:pStyle w:val="Normal"/>
-        <w:jc w:val="right"/>
-        <w:rPr>
-          <w:rFonts w:cs="Arial" w:ascii="Arial" w:hAnsi="Arial"/>
-          <w:sz w:val="18"/>
-          <w:szCs w:val="18"/>
-        </w:rPr>
-      </w:pPr>
-      <w:r>
-        <w:rPr>
-          <w:rFonts w:cs="Arial" w:ascii="Arial" w:hAnsi="Arial"/>
-          <w:sz w:val="18"/>
-          <w:szCs w:val="18"/>
-        </w:rPr>
-      </w:r>
+          <w:sz w:val="24"/>
+          <w:sz w:val="24"/>
+          <w:szCs w:val="24"/>
+          <w:rFonts w:ascii="Times New Roman" w:hAnsi="Times New Roman" w:eastAsia="Times New Roman" w:cs="Times New Roman"/>
+          <w:color w:val="00000A"/>
+          <w:lang w:val="fr-FR" w:eastAsia="zh-CN" w:bidi="ar-SA"/>
+        </w:rPr>
+      </w:pPr>
+      <w:r>
+        <w:rPr/>
+      </w:r>
+      <w:r/>
     </w:p>
     <w:sectPr>
       <w:type w:val="nextPage"/>
@@ -784,7 +700,7 @@
       <w:pgNumType w:fmt="decimal"/>
       <w:formProt w:val="false"/>
       <w:textDirection w:val="lrTb"/>
-      <w:docGrid w:type="default" w:linePitch="360" w:charSpace="0"/>
+      <w:docGrid w:type="default" w:linePitch="360" w:charSpace="4294961151"/>
     </w:sectPr>
   </w:body>
 </w:document>
@@ -800,6 +716,98 @@
       <w:lvlText w:val=""/>
       <w:lvlJc w:val="left"/>
       <w:pPr>
+        <w:ind w:left="432" w:hanging="432"/>
+      </w:pPr>
+    </w:lvl>
+    <w:lvl w:ilvl="1">
+      <w:start w:val="1"/>
+      <w:numFmt w:val="none"/>
+      <w:suff w:val="nothing"/>
+      <w:lvlText w:val=""/>
+      <w:lvlJc w:val="left"/>
+      <w:pPr>
+        <w:ind w:left="576" w:hanging="576"/>
+      </w:pPr>
+    </w:lvl>
+    <w:lvl w:ilvl="2">
+      <w:start w:val="1"/>
+      <w:numFmt w:val="none"/>
+      <w:suff w:val="nothing"/>
+      <w:lvlText w:val=""/>
+      <w:lvlJc w:val="left"/>
+      <w:pPr>
+        <w:ind w:left="720" w:hanging="720"/>
+      </w:pPr>
+    </w:lvl>
+    <w:lvl w:ilvl="3">
+      <w:start w:val="1"/>
+      <w:numFmt w:val="none"/>
+      <w:suff w:val="nothing"/>
+      <w:lvlText w:val=""/>
+      <w:lvlJc w:val="left"/>
+      <w:pPr>
+        <w:ind w:left="864" w:hanging="864"/>
+      </w:pPr>
+    </w:lvl>
+    <w:lvl w:ilvl="4">
+      <w:start w:val="1"/>
+      <w:numFmt w:val="none"/>
+      <w:suff w:val="nothing"/>
+      <w:lvlText w:val=""/>
+      <w:lvlJc w:val="left"/>
+      <w:pPr>
+        <w:ind w:left="1008" w:hanging="1008"/>
+      </w:pPr>
+    </w:lvl>
+    <w:lvl w:ilvl="5">
+      <w:start w:val="1"/>
+      <w:numFmt w:val="none"/>
+      <w:suff w:val="nothing"/>
+      <w:lvlText w:val=""/>
+      <w:lvlJc w:val="left"/>
+      <w:pPr>
+        <w:ind w:left="1152" w:hanging="1152"/>
+      </w:pPr>
+    </w:lvl>
+    <w:lvl w:ilvl="6">
+      <w:start w:val="1"/>
+      <w:numFmt w:val="none"/>
+      <w:suff w:val="nothing"/>
+      <w:lvlText w:val=""/>
+      <w:lvlJc w:val="left"/>
+      <w:pPr>
+        <w:ind w:left="1296" w:hanging="1296"/>
+      </w:pPr>
+    </w:lvl>
+    <w:lvl w:ilvl="7">
+      <w:start w:val="1"/>
+      <w:numFmt w:val="none"/>
+      <w:suff w:val="nothing"/>
+      <w:lvlText w:val=""/>
+      <w:lvlJc w:val="left"/>
+      <w:pPr>
+        <w:ind w:left="1440" w:hanging="1440"/>
+      </w:pPr>
+    </w:lvl>
+    <w:lvl w:ilvl="8">
+      <w:start w:val="1"/>
+      <w:numFmt w:val="none"/>
+      <w:suff w:val="nothing"/>
+      <w:lvlText w:val=""/>
+      <w:lvlJc w:val="left"/>
+      <w:pPr>
+        <w:ind w:left="1584" w:hanging="1584"/>
+      </w:pPr>
+    </w:lvl>
+  </w:abstractNum>
+  <w:abstractNum w:abstractNumId="2">
+    <w:lvl w:ilvl="0">
+      <w:start w:val="1"/>
+      <w:numFmt w:val="none"/>
+      <w:suff w:val="nothing"/>
+      <w:lvlText w:val=""/>
+      <w:lvlJc w:val="left"/>
+      <w:pPr>
         <w:tabs>
           <w:tab w:val="num" w:pos="432"/>
         </w:tabs>
@@ -913,17 +921,19 @@
   </w:abstractNum>
   <w:num w:numId="1">
     <w:abstractNumId w:val="1"/>
+  </w:num>
+  <w:num w:numId="2">
+    <w:abstractNumId w:val="2"/>
   </w:num>
 </w:numbering>
 </file>
 
 <file path=word/styles.xml><?xml version="1.0" encoding="utf-8"?>
-<w:styles xmlns:w="http://schemas.openxmlformats.org/wordprocessingml/2006/main">
+<w:styles xmlns:w="http://schemas.openxmlformats.org/wordprocessingml/2006/main" xmlns:w14="http://schemas.microsoft.com/office/word/2010/wordml" xmlns:mc="http://schemas.openxmlformats.org/markup-compatibility/2006" mc:Ignorable="w14">
   <w:docDefaults>
     <w:rPrDefault>
       <w:rPr>
         <w:rFonts w:ascii="Liberation Serif" w:hAnsi="Liberation Serif" w:eastAsia="Droid Sans Fallback" w:cs="FreeSans"/>
-        <w:sz w:val="24"/>
         <w:szCs w:val="24"/>
         <w:lang w:val="fr-FR" w:eastAsia="zh-CN" w:bidi="hi-IN"/>
       </w:rPr>
@@ -937,17 +947,16 @@
     <w:pPr>
       <w:widowControl/>
       <w:suppressAutoHyphens w:val="true"/>
-      <w:kinsoku w:val="true"/>
-      <w:overflowPunct w:val="true"/>
-      <w:autoSpaceDE w:val="true"/>
+      <w:overflowPunct w:val="false"/>
       <w:bidi w:val="0"/>
+      <w:jc w:val="left"/>
     </w:pPr>
     <w:rPr>
       <w:rFonts w:ascii="Times New Roman" w:hAnsi="Times New Roman" w:eastAsia="Times New Roman" w:cs="Times New Roman"/>
-      <w:color w:val="auto"/>
+      <w:color w:val="00000A"/>
       <w:sz w:val="24"/>
       <w:szCs w:val="24"/>
-      <w:lang w:val="fr-FR" w:bidi="ar-SA" w:eastAsia="zh-CN"/>
+      <w:lang w:val="fr-FR" w:eastAsia="zh-CN" w:bidi="ar-SA"/>
     </w:rPr>
   </w:style>
   <w:style w:type="paragraph" w:styleId="Titre1">
@@ -956,13 +965,8 @@
     <w:next w:val="Normal"/>
     <w:pPr>
       <w:keepNext/>
-      <w:numPr>
-        <w:ilvl w:val="0"/>
-        <w:numId w:val="1"/>
-      </w:numPr>
       <w:jc w:val="center"/>
       <w:outlineLvl w:val="0"/>
-      <w:outlineLvl w:val="0"/>
     </w:pPr>
     <w:rPr>
       <w:outline/>
@@ -975,13 +979,8 @@
     <w:next w:val="Normal"/>
     <w:pPr>
       <w:keepNext/>
-      <w:numPr>
-        <w:ilvl w:val="1"/>
-        <w:numId w:val="1"/>
-      </w:numPr>
       <w:jc w:val="center"/>
       <w:outlineLvl w:val="1"/>
-      <w:outlineLvl w:val="1"/>
     </w:pPr>
     <w:rPr>
       <w:b/>
@@ -994,11 +993,6 @@
     <w:next w:val="Normal"/>
     <w:pPr>
       <w:keepNext/>
-      <w:numPr>
-        <w:ilvl w:val="2"/>
-        <w:numId w:val="1"/>
-      </w:numPr>
-      <w:outlineLvl w:val="2"/>
       <w:outlineLvl w:val="2"/>
     </w:pPr>
     <w:rPr>
@@ -1011,11 +1005,6 @@
     <w:next w:val="Normal"/>
     <w:pPr>
       <w:keepNext/>
-      <w:numPr>
-        <w:ilvl w:val="3"/>
-        <w:numId w:val="1"/>
-      </w:numPr>
-      <w:outlineLvl w:val="3"/>
       <w:outlineLvl w:val="3"/>
     </w:pPr>
     <w:rPr>
@@ -1030,12 +1019,7 @@
     <w:next w:val="Normal"/>
     <w:pPr>
       <w:keepNext/>
-      <w:numPr>
-        <w:ilvl w:val="4"/>
-        <w:numId w:val="1"/>
-      </w:numPr>
       <w:jc w:val="center"/>
-      <w:outlineLvl w:val="4"/>
       <w:outlineLvl w:val="4"/>
     </w:pPr>
     <w:rPr>
@@ -1050,12 +1034,7 @@
     <w:next w:val="Normal"/>
     <w:pPr>
       <w:keepNext/>
-      <w:numPr>
-        <w:ilvl w:val="5"/>
-        <w:numId w:val="1"/>
-      </w:numPr>
       <w:jc w:val="center"/>
-      <w:outlineLvl w:val="5"/>
       <w:outlineLvl w:val="5"/>
     </w:pPr>
     <w:rPr>
@@ -1183,6 +1162,7 @@
     <w:name w:val="Corps de texte"/>
     <w:basedOn w:val="Normal"/>
     <w:pPr>
+      <w:spacing w:lineRule="auto" w:line="288" w:before="0" w:after="140"/>
       <w:jc w:val="center"/>
     </w:pPr>
     <w:rPr/>

</xml_diff>